<commit_message>
remove checkmark for printing; modify version
</commit_message>
<xml_diff>
--- a/src/cover-back.docx
+++ b/src/cover-back.docx
@@ -387,78 +387,79 @@
           <w:szCs w:val="32"/>
         </w:rPr>
       </w:pPr>
+    </w:p>
+    <w:p>
+      <w:pPr>
+        <w:jc w:val="right"/>
+        <w:rPr>
+          <w:rFonts w:ascii="Gill Sans" w:hAnsi="Gill Sans"/>
+          <w:b/>
+          <w:sz w:val="32"/>
+          <w:szCs w:val="32"/>
+        </w:rPr>
+      </w:pPr>
+    </w:p>
+    <w:p>
+      <w:pPr>
+        <w:jc w:val="right"/>
+        <w:rPr>
+          <w:rFonts w:ascii="Gill Sans" w:hAnsi="Gill Sans"/>
+          <w:b/>
+          <w:sz w:val="32"/>
+          <w:szCs w:val="32"/>
+        </w:rPr>
+      </w:pPr>
+    </w:p>
+    <w:p>
+      <w:pPr>
+        <w:jc w:val="right"/>
+        <w:rPr>
+          <w:rFonts w:ascii="Gill Sans" w:hAnsi="Gill Sans"/>
+          <w:b/>
+          <w:sz w:val="32"/>
+          <w:szCs w:val="32"/>
+        </w:rPr>
+      </w:pPr>
+    </w:p>
+    <w:p>
+      <w:pPr>
+        <w:jc w:val="right"/>
+        <w:rPr>
+          <w:rFonts w:ascii="Gill Sans" w:hAnsi="Gill Sans"/>
+          <w:b/>
+          <w:sz w:val="32"/>
+          <w:szCs w:val="32"/>
+        </w:rPr>
+      </w:pPr>
+    </w:p>
+    <w:p>
+      <w:pPr>
+        <w:wordWrap w:val="0"/>
+        <w:jc w:val="right"/>
+        <w:rPr>
+          <w:rFonts w:ascii="Gill Sans" w:hAnsi="Gill Sans"/>
+          <w:sz w:val="24"/>
+          <w:szCs w:val="32"/>
+        </w:rPr>
+      </w:pPr>
+      <w:r>
+        <w:rPr>
+          <w:rFonts w:ascii="Gill Sans" w:hAnsi="Gill Sans"/>
+          <w:sz w:val="24"/>
+          <w:szCs w:val="32"/>
+        </w:rPr>
+        <w:t xml:space="preserve">Version: </w:t>
+      </w:r>
+      <w:r>
+        <w:rPr>
+          <w:rFonts w:ascii="Gill Sans" w:hAnsi="Gill Sans"/>
+          <w:sz w:val="24"/>
+          <w:szCs w:val="32"/>
+        </w:rPr>
+        <w:t>EDG</w:t>
+      </w:r>
       <w:bookmarkStart w:id="0" w:name="_GoBack"/>
       <w:bookmarkEnd w:id="0"/>
-    </w:p>
-    <w:p>
-      <w:pPr>
-        <w:jc w:val="right"/>
-        <w:rPr>
-          <w:rFonts w:ascii="Gill Sans" w:hAnsi="Gill Sans"/>
-          <w:b/>
-          <w:sz w:val="32"/>
-          <w:szCs w:val="32"/>
-        </w:rPr>
-      </w:pPr>
-    </w:p>
-    <w:p>
-      <w:pPr>
-        <w:jc w:val="right"/>
-        <w:rPr>
-          <w:rFonts w:ascii="Gill Sans" w:hAnsi="Gill Sans"/>
-          <w:b/>
-          <w:sz w:val="32"/>
-          <w:szCs w:val="32"/>
-        </w:rPr>
-      </w:pPr>
-    </w:p>
-    <w:p>
-      <w:pPr>
-        <w:jc w:val="right"/>
-        <w:rPr>
-          <w:rFonts w:ascii="Gill Sans" w:hAnsi="Gill Sans"/>
-          <w:b/>
-          <w:sz w:val="32"/>
-          <w:szCs w:val="32"/>
-        </w:rPr>
-      </w:pPr>
-    </w:p>
-    <w:p>
-      <w:pPr>
-        <w:jc w:val="right"/>
-        <w:rPr>
-          <w:rFonts w:ascii="Gill Sans" w:hAnsi="Gill Sans"/>
-          <w:b/>
-          <w:sz w:val="32"/>
-          <w:szCs w:val="32"/>
-        </w:rPr>
-      </w:pPr>
-    </w:p>
-    <w:p>
-      <w:pPr>
-        <w:jc w:val="right"/>
-        <w:rPr>
-          <w:rFonts w:ascii="Gill Sans" w:hAnsi="Gill Sans"/>
-          <w:sz w:val="24"/>
-          <w:szCs w:val="32"/>
-        </w:rPr>
-      </w:pPr>
-      <w:r>
-        <w:rPr>
-          <w:rFonts w:ascii="Gill Sans" w:hAnsi="Gill Sans"/>
-          <w:sz w:val="24"/>
-          <w:szCs w:val="32"/>
-        </w:rPr>
-        <w:t>Version: 2021/</w:t>
-      </w:r>
-      <w:r>
-        <w:rPr>
-          <w:rFonts w:ascii="Gill Sans" w:hAnsi="Gill Sans"/>
-          <w:sz w:val="24"/>
-          <w:szCs w:val="32"/>
-        </w:rPr>
-        <w:t>10</w:t>
-      </w:r>
     </w:p>
     <w:sectPr>
       <w:pgSz w:w="11906" w:h="16838"/>

</xml_diff>